<commit_message>
OK this is technically a draft
</commit_message>
<xml_diff>
--- a/dissertation-reference.docx
+++ b/dissertation-reference.docx
@@ -1,6 +1,6 @@
 
 <file path=word/document.xml><?xml version="1.0" encoding="utf-8"?>
-<w:document xmlns:wpc="http://schemas.microsoft.com/office/word/2010/wordprocessingCanvas" xmlns:cx="http://schemas.microsoft.com/office/drawing/2014/chartex" xmlns:cx1="http://schemas.microsoft.com/office/drawing/2015/9/8/chartex" xmlns:cx2="http://schemas.microsoft.com/office/drawing/2015/10/21/chartex" xmlns:cx3="http://schemas.microsoft.com/office/drawing/2016/5/9/chartex" xmlns:cx4="http://schemas.microsoft.com/office/drawing/2016/5/10/chartex" xmlns:cx5="http://schemas.microsoft.com/office/drawing/2016/5/11/chartex" xmlns:cx6="http://schemas.microsoft.com/office/drawing/2016/5/12/chartex" xmlns:cx7="http://schemas.microsoft.com/office/drawing/2016/5/13/chartex" xmlns:cx8="http://schemas.microsoft.com/office/drawing/2016/5/14/chartex" xmlns:mc="http://schemas.openxmlformats.org/markup-compatibility/2006" xmlns:aink="http://schemas.microsoft.com/office/drawing/2016/ink" xmlns:am3d="http://schemas.microsoft.com/office/drawing/2017/model3d" xmlns:o="urn:schemas-microsoft-com:office:office" xmlns:oel="http://schemas.microsoft.com/office/2019/extlst" xmlns:r="http://schemas.openxmlformats.org/officeDocument/2006/relationships" xmlns:m="http://schemas.openxmlformats.org/officeDocument/2006/math" xmlns:v="urn:schemas-microsoft-com:vml" xmlns:wp14="http://schemas.microsoft.com/office/word/2010/wordprocessingDrawing" xmlns:wp="http://schemas.openxmlformats.org/drawingml/2006/wordprocessingDrawing" xmlns:w10="urn:schemas-microsoft-com:office:word" xmlns:w="http://schemas.openxmlformats.org/wordprocessingml/2006/main" xmlns:w14="http://schemas.microsoft.com/office/word/2010/wordml" xmlns:w15="http://schemas.microsoft.com/office/word/2012/wordml" xmlns:w16cex="http://schemas.microsoft.com/office/word/2018/wordml/cex" xmlns:w16cid="http://schemas.microsoft.com/office/word/2016/wordml/cid" xmlns:w16="http://schemas.microsoft.com/office/word/2018/wordml" xmlns:w16du="http://schemas.microsoft.com/office/word/2023/wordml/word16du" xmlns:w16sdtdh="http://schemas.microsoft.com/office/word/2020/wordml/sdtdatahash" xmlns:w16se="http://schemas.microsoft.com/office/word/2015/wordml/symex" xmlns:wpg="http://schemas.microsoft.com/office/word/2010/wordprocessingGroup" xmlns:wpi="http://schemas.microsoft.com/office/word/2010/wordprocessingInk" xmlns:wne="http://schemas.microsoft.com/office/word/2006/wordml" xmlns:wps="http://schemas.microsoft.com/office/word/2010/wordprocessingShape" mc:Ignorable="w14 w15 w16se w16cid w16 w16cex w16sdtdh wp14">
+<w:document xmlns:wpc="http://schemas.microsoft.com/office/word/2010/wordprocessingCanvas" xmlns:cx="http://schemas.microsoft.com/office/drawing/2014/chartex" xmlns:cx1="http://schemas.microsoft.com/office/drawing/2015/9/8/chartex" xmlns:cx2="http://schemas.microsoft.com/office/drawing/2015/10/21/chartex" xmlns:cx3="http://schemas.microsoft.com/office/drawing/2016/5/9/chartex" xmlns:cx4="http://schemas.microsoft.com/office/drawing/2016/5/10/chartex" xmlns:cx5="http://schemas.microsoft.com/office/drawing/2016/5/11/chartex" xmlns:cx6="http://schemas.microsoft.com/office/drawing/2016/5/12/chartex" xmlns:cx7="http://schemas.microsoft.com/office/drawing/2016/5/13/chartex" xmlns:cx8="http://schemas.microsoft.com/office/drawing/2016/5/14/chartex" xmlns:mc="http://schemas.openxmlformats.org/markup-compatibility/2006" xmlns:aink="http://schemas.microsoft.com/office/drawing/2016/ink" xmlns:am3d="http://schemas.microsoft.com/office/drawing/2017/model3d" xmlns:o="urn:schemas-microsoft-com:office:office" xmlns:oel="http://schemas.microsoft.com/office/2019/extlst" xmlns:r="http://schemas.openxmlformats.org/officeDocument/2006/relationships" xmlns:m="http://schemas.openxmlformats.org/officeDocument/2006/math" xmlns:v="urn:schemas-microsoft-com:vml" xmlns:wp14="http://schemas.microsoft.com/office/word/2010/wordprocessingDrawing" xmlns:wp="http://schemas.openxmlformats.org/drawingml/2006/wordprocessingDrawing" xmlns:w10="urn:schemas-microsoft-com:office:word" xmlns:w="http://schemas.openxmlformats.org/wordprocessingml/2006/main" xmlns:w14="http://schemas.microsoft.com/office/word/2010/wordml" xmlns:w15="http://schemas.microsoft.com/office/word/2012/wordml" xmlns:w16cex="http://schemas.microsoft.com/office/word/2018/wordml/cex" xmlns:w16cid="http://schemas.microsoft.com/office/word/2016/wordml/cid" xmlns:w16="http://schemas.microsoft.com/office/word/2018/wordml" xmlns:w16sdtdh="http://schemas.microsoft.com/office/word/2020/wordml/sdtdatahash" xmlns:w16se="http://schemas.microsoft.com/office/word/2015/wordml/symex" xmlns:wpg="http://schemas.microsoft.com/office/word/2010/wordprocessingGroup" xmlns:wpi="http://schemas.microsoft.com/office/word/2010/wordprocessingInk" xmlns:wne="http://schemas.microsoft.com/office/word/2006/wordml" xmlns:wps="http://schemas.microsoft.com/office/word/2010/wordprocessingShape" mc:Ignorable="w14 w15 w16se w16cid w16 w16cex w16sdtdh wp14">
   <w:body>
     <w:p>
       <w:pPr>
@@ -292,6 +292,7 @@
         <w:pStyle w:val="DefinitionTerm"/>
       </w:pPr>
       <w:r>
+        <w:lastRenderedPageBreak/>
         <w:t xml:space="preserve"> DefinitionTerm </w:t>
       </w:r>
     </w:p>
@@ -308,7 +309,6 @@
         <w:pStyle w:val="DefinitionTerm"/>
       </w:pPr>
       <w:r>
-        <w:lastRenderedPageBreak/>
         <w:t xml:space="preserve"> DefinitionTerm </w:t>
       </w:r>
     </w:p>
@@ -346,7 +346,7 @@
 </file>
 
 <file path=word/endnotes.xml><?xml version="1.0" encoding="utf-8"?>
-<w:endnotes xmlns:wpc="http://schemas.microsoft.com/office/word/2010/wordprocessingCanvas" xmlns:cx="http://schemas.microsoft.com/office/drawing/2014/chartex" xmlns:cx1="http://schemas.microsoft.com/office/drawing/2015/9/8/chartex" xmlns:cx2="http://schemas.microsoft.com/office/drawing/2015/10/21/chartex" xmlns:cx3="http://schemas.microsoft.com/office/drawing/2016/5/9/chartex" xmlns:cx4="http://schemas.microsoft.com/office/drawing/2016/5/10/chartex" xmlns:cx5="http://schemas.microsoft.com/office/drawing/2016/5/11/chartex" xmlns:cx6="http://schemas.microsoft.com/office/drawing/2016/5/12/chartex" xmlns:cx7="http://schemas.microsoft.com/office/drawing/2016/5/13/chartex" xmlns:cx8="http://schemas.microsoft.com/office/drawing/2016/5/14/chartex" xmlns:mc="http://schemas.openxmlformats.org/markup-compatibility/2006" xmlns:aink="http://schemas.microsoft.com/office/drawing/2016/ink" xmlns:am3d="http://schemas.microsoft.com/office/drawing/2017/model3d" xmlns:o="urn:schemas-microsoft-com:office:office" xmlns:oel="http://schemas.microsoft.com/office/2019/extlst" xmlns:r="http://schemas.openxmlformats.org/officeDocument/2006/relationships" xmlns:m="http://schemas.openxmlformats.org/officeDocument/2006/math" xmlns:v="urn:schemas-microsoft-com:vml" xmlns:wp14="http://schemas.microsoft.com/office/word/2010/wordprocessingDrawing" xmlns:wp="http://schemas.openxmlformats.org/drawingml/2006/wordprocessingDrawing" xmlns:w10="urn:schemas-microsoft-com:office:word" xmlns:w="http://schemas.openxmlformats.org/wordprocessingml/2006/main" xmlns:w14="http://schemas.microsoft.com/office/word/2010/wordml" xmlns:w15="http://schemas.microsoft.com/office/word/2012/wordml" xmlns:w16cex="http://schemas.microsoft.com/office/word/2018/wordml/cex" xmlns:w16cid="http://schemas.microsoft.com/office/word/2016/wordml/cid" xmlns:w16="http://schemas.microsoft.com/office/word/2018/wordml" xmlns:w16du="http://schemas.microsoft.com/office/word/2023/wordml/word16du" xmlns:w16sdtdh="http://schemas.microsoft.com/office/word/2020/wordml/sdtdatahash" xmlns:w16se="http://schemas.microsoft.com/office/word/2015/wordml/symex" xmlns:wpg="http://schemas.microsoft.com/office/word/2010/wordprocessingGroup" xmlns:wpi="http://schemas.microsoft.com/office/word/2010/wordprocessingInk" xmlns:wne="http://schemas.microsoft.com/office/word/2006/wordml" xmlns:wps="http://schemas.microsoft.com/office/word/2010/wordprocessingShape" mc:Ignorable="w14 w15 w16se w16cid w16 w16cex w16sdtdh wp14">
+<w:endnotes xmlns:wpc="http://schemas.microsoft.com/office/word/2010/wordprocessingCanvas" xmlns:cx="http://schemas.microsoft.com/office/drawing/2014/chartex" xmlns:cx1="http://schemas.microsoft.com/office/drawing/2015/9/8/chartex" xmlns:cx2="http://schemas.microsoft.com/office/drawing/2015/10/21/chartex" xmlns:cx3="http://schemas.microsoft.com/office/drawing/2016/5/9/chartex" xmlns:cx4="http://schemas.microsoft.com/office/drawing/2016/5/10/chartex" xmlns:cx5="http://schemas.microsoft.com/office/drawing/2016/5/11/chartex" xmlns:cx6="http://schemas.microsoft.com/office/drawing/2016/5/12/chartex" xmlns:cx7="http://schemas.microsoft.com/office/drawing/2016/5/13/chartex" xmlns:cx8="http://schemas.microsoft.com/office/drawing/2016/5/14/chartex" xmlns:mc="http://schemas.openxmlformats.org/markup-compatibility/2006" xmlns:aink="http://schemas.microsoft.com/office/drawing/2016/ink" xmlns:am3d="http://schemas.microsoft.com/office/drawing/2017/model3d" xmlns:o="urn:schemas-microsoft-com:office:office" xmlns:oel="http://schemas.microsoft.com/office/2019/extlst" xmlns:r="http://schemas.openxmlformats.org/officeDocument/2006/relationships" xmlns:m="http://schemas.openxmlformats.org/officeDocument/2006/math" xmlns:v="urn:schemas-microsoft-com:vml" xmlns:wp14="http://schemas.microsoft.com/office/word/2010/wordprocessingDrawing" xmlns:wp="http://schemas.openxmlformats.org/drawingml/2006/wordprocessingDrawing" xmlns:w10="urn:schemas-microsoft-com:office:word" xmlns:w="http://schemas.openxmlformats.org/wordprocessingml/2006/main" xmlns:w14="http://schemas.microsoft.com/office/word/2010/wordml" xmlns:w15="http://schemas.microsoft.com/office/word/2012/wordml" xmlns:w16cex="http://schemas.microsoft.com/office/word/2018/wordml/cex" xmlns:w16cid="http://schemas.microsoft.com/office/word/2016/wordml/cid" xmlns:w16="http://schemas.microsoft.com/office/word/2018/wordml" xmlns:w16sdtdh="http://schemas.microsoft.com/office/word/2020/wordml/sdtdatahash" xmlns:w16se="http://schemas.microsoft.com/office/word/2015/wordml/symex" xmlns:wpg="http://schemas.microsoft.com/office/word/2010/wordprocessingGroup" xmlns:wpi="http://schemas.microsoft.com/office/word/2010/wordprocessingInk" xmlns:wne="http://schemas.microsoft.com/office/word/2006/wordml" xmlns:wps="http://schemas.microsoft.com/office/word/2010/wordprocessingShape" mc:Ignorable="w14 w15 w16se w16cid w16 w16cex w16sdtdh wp14">
   <w:endnote w:type="separator" w:id="-1">
     <w:p>
       <w:pPr>
@@ -371,7 +371,7 @@
 </file>
 
 <file path=word/footer1.xml><?xml version="1.0" encoding="utf-8"?>
-<w:ftr xmlns:wpc="http://schemas.microsoft.com/office/word/2010/wordprocessingCanvas" xmlns:cx="http://schemas.microsoft.com/office/drawing/2014/chartex" xmlns:cx1="http://schemas.microsoft.com/office/drawing/2015/9/8/chartex" xmlns:cx2="http://schemas.microsoft.com/office/drawing/2015/10/21/chartex" xmlns:cx3="http://schemas.microsoft.com/office/drawing/2016/5/9/chartex" xmlns:cx4="http://schemas.microsoft.com/office/drawing/2016/5/10/chartex" xmlns:cx5="http://schemas.microsoft.com/office/drawing/2016/5/11/chartex" xmlns:cx6="http://schemas.microsoft.com/office/drawing/2016/5/12/chartex" xmlns:cx7="http://schemas.microsoft.com/office/drawing/2016/5/13/chartex" xmlns:cx8="http://schemas.microsoft.com/office/drawing/2016/5/14/chartex" xmlns:mc="http://schemas.openxmlformats.org/markup-compatibility/2006" xmlns:aink="http://schemas.microsoft.com/office/drawing/2016/ink" xmlns:am3d="http://schemas.microsoft.com/office/drawing/2017/model3d" xmlns:o="urn:schemas-microsoft-com:office:office" xmlns:oel="http://schemas.microsoft.com/office/2019/extlst" xmlns:r="http://schemas.openxmlformats.org/officeDocument/2006/relationships" xmlns:m="http://schemas.openxmlformats.org/officeDocument/2006/math" xmlns:v="urn:schemas-microsoft-com:vml" xmlns:wp14="http://schemas.microsoft.com/office/word/2010/wordprocessingDrawing" xmlns:wp="http://schemas.openxmlformats.org/drawingml/2006/wordprocessingDrawing" xmlns:w10="urn:schemas-microsoft-com:office:word" xmlns:w="http://schemas.openxmlformats.org/wordprocessingml/2006/main" xmlns:w14="http://schemas.microsoft.com/office/word/2010/wordml" xmlns:w15="http://schemas.microsoft.com/office/word/2012/wordml" xmlns:w16cex="http://schemas.microsoft.com/office/word/2018/wordml/cex" xmlns:w16cid="http://schemas.microsoft.com/office/word/2016/wordml/cid" xmlns:w16="http://schemas.microsoft.com/office/word/2018/wordml" xmlns:w16du="http://schemas.microsoft.com/office/word/2023/wordml/word16du" xmlns:w16sdtdh="http://schemas.microsoft.com/office/word/2020/wordml/sdtdatahash" xmlns:w16se="http://schemas.microsoft.com/office/word/2015/wordml/symex" xmlns:wpg="http://schemas.microsoft.com/office/word/2010/wordprocessingGroup" xmlns:wpi="http://schemas.microsoft.com/office/word/2010/wordprocessingInk" xmlns:wne="http://schemas.microsoft.com/office/word/2006/wordml" xmlns:wps="http://schemas.microsoft.com/office/word/2010/wordprocessingShape" mc:Ignorable="w14 w15 w16se w16cid w16 w16cex w16sdtdh wp14">
+<w:ftr xmlns:wpc="http://schemas.microsoft.com/office/word/2010/wordprocessingCanvas" xmlns:cx="http://schemas.microsoft.com/office/drawing/2014/chartex" xmlns:cx1="http://schemas.microsoft.com/office/drawing/2015/9/8/chartex" xmlns:cx2="http://schemas.microsoft.com/office/drawing/2015/10/21/chartex" xmlns:cx3="http://schemas.microsoft.com/office/drawing/2016/5/9/chartex" xmlns:cx4="http://schemas.microsoft.com/office/drawing/2016/5/10/chartex" xmlns:cx5="http://schemas.microsoft.com/office/drawing/2016/5/11/chartex" xmlns:cx6="http://schemas.microsoft.com/office/drawing/2016/5/12/chartex" xmlns:cx7="http://schemas.microsoft.com/office/drawing/2016/5/13/chartex" xmlns:cx8="http://schemas.microsoft.com/office/drawing/2016/5/14/chartex" xmlns:mc="http://schemas.openxmlformats.org/markup-compatibility/2006" xmlns:aink="http://schemas.microsoft.com/office/drawing/2016/ink" xmlns:am3d="http://schemas.microsoft.com/office/drawing/2017/model3d" xmlns:o="urn:schemas-microsoft-com:office:office" xmlns:oel="http://schemas.microsoft.com/office/2019/extlst" xmlns:r="http://schemas.openxmlformats.org/officeDocument/2006/relationships" xmlns:m="http://schemas.openxmlformats.org/officeDocument/2006/math" xmlns:v="urn:schemas-microsoft-com:vml" xmlns:wp14="http://schemas.microsoft.com/office/word/2010/wordprocessingDrawing" xmlns:wp="http://schemas.openxmlformats.org/drawingml/2006/wordprocessingDrawing" xmlns:w10="urn:schemas-microsoft-com:office:word" xmlns:w="http://schemas.openxmlformats.org/wordprocessingml/2006/main" xmlns:w14="http://schemas.microsoft.com/office/word/2010/wordml" xmlns:w15="http://schemas.microsoft.com/office/word/2012/wordml" xmlns:w16cex="http://schemas.microsoft.com/office/word/2018/wordml/cex" xmlns:w16cid="http://schemas.microsoft.com/office/word/2016/wordml/cid" xmlns:w16="http://schemas.microsoft.com/office/word/2018/wordml" xmlns:w16sdtdh="http://schemas.microsoft.com/office/word/2020/wordml/sdtdatahash" xmlns:w16se="http://schemas.microsoft.com/office/word/2015/wordml/symex" xmlns:wpg="http://schemas.microsoft.com/office/word/2010/wordprocessingGroup" xmlns:wpi="http://schemas.microsoft.com/office/word/2010/wordprocessingInk" xmlns:wne="http://schemas.microsoft.com/office/word/2006/wordml" xmlns:wps="http://schemas.microsoft.com/office/word/2010/wordprocessingShape" mc:Ignorable="w14 w15 w16se w16cid w16 w16cex w16sdtdh wp14">
   <w:sdt>
     <w:sdtPr>
       <w:rPr>
@@ -436,7 +436,7 @@
 </file>
 
 <file path=word/footer2.xml><?xml version="1.0" encoding="utf-8"?>
-<w:ftr xmlns:wpc="http://schemas.microsoft.com/office/word/2010/wordprocessingCanvas" xmlns:cx="http://schemas.microsoft.com/office/drawing/2014/chartex" xmlns:cx1="http://schemas.microsoft.com/office/drawing/2015/9/8/chartex" xmlns:cx2="http://schemas.microsoft.com/office/drawing/2015/10/21/chartex" xmlns:cx3="http://schemas.microsoft.com/office/drawing/2016/5/9/chartex" xmlns:cx4="http://schemas.microsoft.com/office/drawing/2016/5/10/chartex" xmlns:cx5="http://schemas.microsoft.com/office/drawing/2016/5/11/chartex" xmlns:cx6="http://schemas.microsoft.com/office/drawing/2016/5/12/chartex" xmlns:cx7="http://schemas.microsoft.com/office/drawing/2016/5/13/chartex" xmlns:cx8="http://schemas.microsoft.com/office/drawing/2016/5/14/chartex" xmlns:mc="http://schemas.openxmlformats.org/markup-compatibility/2006" xmlns:aink="http://schemas.microsoft.com/office/drawing/2016/ink" xmlns:am3d="http://schemas.microsoft.com/office/drawing/2017/model3d" xmlns:o="urn:schemas-microsoft-com:office:office" xmlns:oel="http://schemas.microsoft.com/office/2019/extlst" xmlns:r="http://schemas.openxmlformats.org/officeDocument/2006/relationships" xmlns:m="http://schemas.openxmlformats.org/officeDocument/2006/math" xmlns:v="urn:schemas-microsoft-com:vml" xmlns:wp14="http://schemas.microsoft.com/office/word/2010/wordprocessingDrawing" xmlns:wp="http://schemas.openxmlformats.org/drawingml/2006/wordprocessingDrawing" xmlns:w10="urn:schemas-microsoft-com:office:word" xmlns:w="http://schemas.openxmlformats.org/wordprocessingml/2006/main" xmlns:w14="http://schemas.microsoft.com/office/word/2010/wordml" xmlns:w15="http://schemas.microsoft.com/office/word/2012/wordml" xmlns:w16cex="http://schemas.microsoft.com/office/word/2018/wordml/cex" xmlns:w16cid="http://schemas.microsoft.com/office/word/2016/wordml/cid" xmlns:w16="http://schemas.microsoft.com/office/word/2018/wordml" xmlns:w16du="http://schemas.microsoft.com/office/word/2023/wordml/word16du" xmlns:w16sdtdh="http://schemas.microsoft.com/office/word/2020/wordml/sdtdatahash" xmlns:w16se="http://schemas.microsoft.com/office/word/2015/wordml/symex" xmlns:wpg="http://schemas.microsoft.com/office/word/2010/wordprocessingGroup" xmlns:wpi="http://schemas.microsoft.com/office/word/2010/wordprocessingInk" xmlns:wne="http://schemas.microsoft.com/office/word/2006/wordml" xmlns:wps="http://schemas.microsoft.com/office/word/2010/wordprocessingShape" mc:Ignorable="w14 w15 w16se w16cid w16 w16cex w16sdtdh wp14">
+<w:ftr xmlns:wpc="http://schemas.microsoft.com/office/word/2010/wordprocessingCanvas" xmlns:cx="http://schemas.microsoft.com/office/drawing/2014/chartex" xmlns:cx1="http://schemas.microsoft.com/office/drawing/2015/9/8/chartex" xmlns:cx2="http://schemas.microsoft.com/office/drawing/2015/10/21/chartex" xmlns:cx3="http://schemas.microsoft.com/office/drawing/2016/5/9/chartex" xmlns:cx4="http://schemas.microsoft.com/office/drawing/2016/5/10/chartex" xmlns:cx5="http://schemas.microsoft.com/office/drawing/2016/5/11/chartex" xmlns:cx6="http://schemas.microsoft.com/office/drawing/2016/5/12/chartex" xmlns:cx7="http://schemas.microsoft.com/office/drawing/2016/5/13/chartex" xmlns:cx8="http://schemas.microsoft.com/office/drawing/2016/5/14/chartex" xmlns:mc="http://schemas.openxmlformats.org/markup-compatibility/2006" xmlns:aink="http://schemas.microsoft.com/office/drawing/2016/ink" xmlns:am3d="http://schemas.microsoft.com/office/drawing/2017/model3d" xmlns:o="urn:schemas-microsoft-com:office:office" xmlns:oel="http://schemas.microsoft.com/office/2019/extlst" xmlns:r="http://schemas.openxmlformats.org/officeDocument/2006/relationships" xmlns:m="http://schemas.openxmlformats.org/officeDocument/2006/math" xmlns:v="urn:schemas-microsoft-com:vml" xmlns:wp14="http://schemas.microsoft.com/office/word/2010/wordprocessingDrawing" xmlns:wp="http://schemas.openxmlformats.org/drawingml/2006/wordprocessingDrawing" xmlns:w10="urn:schemas-microsoft-com:office:word" xmlns:w="http://schemas.openxmlformats.org/wordprocessingml/2006/main" xmlns:w14="http://schemas.microsoft.com/office/word/2010/wordml" xmlns:w15="http://schemas.microsoft.com/office/word/2012/wordml" xmlns:w16cex="http://schemas.microsoft.com/office/word/2018/wordml/cex" xmlns:w16cid="http://schemas.microsoft.com/office/word/2016/wordml/cid" xmlns:w16="http://schemas.microsoft.com/office/word/2018/wordml" xmlns:w16sdtdh="http://schemas.microsoft.com/office/word/2020/wordml/sdtdatahash" xmlns:w16se="http://schemas.microsoft.com/office/word/2015/wordml/symex" xmlns:wpg="http://schemas.microsoft.com/office/word/2010/wordprocessingGroup" xmlns:wpi="http://schemas.microsoft.com/office/word/2010/wordprocessingInk" xmlns:wne="http://schemas.microsoft.com/office/word/2006/wordml" xmlns:wps="http://schemas.microsoft.com/office/word/2010/wordprocessingShape" mc:Ignorable="w14 w15 w16se w16cid w16 w16cex w16sdtdh wp14">
   <w:sdt>
     <w:sdtPr>
       <w:rPr>
@@ -506,7 +506,7 @@
 </file>
 
 <file path=word/footnotes.xml><?xml version="1.0" encoding="utf-8"?>
-<w:footnotes xmlns:wpc="http://schemas.microsoft.com/office/word/2010/wordprocessingCanvas" xmlns:cx="http://schemas.microsoft.com/office/drawing/2014/chartex" xmlns:cx1="http://schemas.microsoft.com/office/drawing/2015/9/8/chartex" xmlns:cx2="http://schemas.microsoft.com/office/drawing/2015/10/21/chartex" xmlns:cx3="http://schemas.microsoft.com/office/drawing/2016/5/9/chartex" xmlns:cx4="http://schemas.microsoft.com/office/drawing/2016/5/10/chartex" xmlns:cx5="http://schemas.microsoft.com/office/drawing/2016/5/11/chartex" xmlns:cx6="http://schemas.microsoft.com/office/drawing/2016/5/12/chartex" xmlns:cx7="http://schemas.microsoft.com/office/drawing/2016/5/13/chartex" xmlns:cx8="http://schemas.microsoft.com/office/drawing/2016/5/14/chartex" xmlns:mc="http://schemas.openxmlformats.org/markup-compatibility/2006" xmlns:aink="http://schemas.microsoft.com/office/drawing/2016/ink" xmlns:am3d="http://schemas.microsoft.com/office/drawing/2017/model3d" xmlns:o="urn:schemas-microsoft-com:office:office" xmlns:oel="http://schemas.microsoft.com/office/2019/extlst" xmlns:r="http://schemas.openxmlformats.org/officeDocument/2006/relationships" xmlns:m="http://schemas.openxmlformats.org/officeDocument/2006/math" xmlns:v="urn:schemas-microsoft-com:vml" xmlns:wp14="http://schemas.microsoft.com/office/word/2010/wordprocessingDrawing" xmlns:wp="http://schemas.openxmlformats.org/drawingml/2006/wordprocessingDrawing" xmlns:w10="urn:schemas-microsoft-com:office:word" xmlns:w="http://schemas.openxmlformats.org/wordprocessingml/2006/main" xmlns:w14="http://schemas.microsoft.com/office/word/2010/wordml" xmlns:w15="http://schemas.microsoft.com/office/word/2012/wordml" xmlns:w16cex="http://schemas.microsoft.com/office/word/2018/wordml/cex" xmlns:w16cid="http://schemas.microsoft.com/office/word/2016/wordml/cid" xmlns:w16="http://schemas.microsoft.com/office/word/2018/wordml" xmlns:w16du="http://schemas.microsoft.com/office/word/2023/wordml/word16du" xmlns:w16sdtdh="http://schemas.microsoft.com/office/word/2020/wordml/sdtdatahash" xmlns:w16se="http://schemas.microsoft.com/office/word/2015/wordml/symex" xmlns:wpg="http://schemas.microsoft.com/office/word/2010/wordprocessingGroup" xmlns:wpi="http://schemas.microsoft.com/office/word/2010/wordprocessingInk" xmlns:wne="http://schemas.microsoft.com/office/word/2006/wordml" xmlns:wps="http://schemas.microsoft.com/office/word/2010/wordprocessingShape" mc:Ignorable="w14 w15 w16se w16cid w16 w16cex w16sdtdh wp14">
+<w:footnotes xmlns:wpc="http://schemas.microsoft.com/office/word/2010/wordprocessingCanvas" xmlns:cx="http://schemas.microsoft.com/office/drawing/2014/chartex" xmlns:cx1="http://schemas.microsoft.com/office/drawing/2015/9/8/chartex" xmlns:cx2="http://schemas.microsoft.com/office/drawing/2015/10/21/chartex" xmlns:cx3="http://schemas.microsoft.com/office/drawing/2016/5/9/chartex" xmlns:cx4="http://schemas.microsoft.com/office/drawing/2016/5/10/chartex" xmlns:cx5="http://schemas.microsoft.com/office/drawing/2016/5/11/chartex" xmlns:cx6="http://schemas.microsoft.com/office/drawing/2016/5/12/chartex" xmlns:cx7="http://schemas.microsoft.com/office/drawing/2016/5/13/chartex" xmlns:cx8="http://schemas.microsoft.com/office/drawing/2016/5/14/chartex" xmlns:mc="http://schemas.openxmlformats.org/markup-compatibility/2006" xmlns:aink="http://schemas.microsoft.com/office/drawing/2016/ink" xmlns:am3d="http://schemas.microsoft.com/office/drawing/2017/model3d" xmlns:o="urn:schemas-microsoft-com:office:office" xmlns:oel="http://schemas.microsoft.com/office/2019/extlst" xmlns:r="http://schemas.openxmlformats.org/officeDocument/2006/relationships" xmlns:m="http://schemas.openxmlformats.org/officeDocument/2006/math" xmlns:v="urn:schemas-microsoft-com:vml" xmlns:wp14="http://schemas.microsoft.com/office/word/2010/wordprocessingDrawing" xmlns:wp="http://schemas.openxmlformats.org/drawingml/2006/wordprocessingDrawing" xmlns:w10="urn:schemas-microsoft-com:office:word" xmlns:w="http://schemas.openxmlformats.org/wordprocessingml/2006/main" xmlns:w14="http://schemas.microsoft.com/office/word/2010/wordml" xmlns:w15="http://schemas.microsoft.com/office/word/2012/wordml" xmlns:w16cex="http://schemas.microsoft.com/office/word/2018/wordml/cex" xmlns:w16cid="http://schemas.microsoft.com/office/word/2016/wordml/cid" xmlns:w16="http://schemas.microsoft.com/office/word/2018/wordml" xmlns:w16sdtdh="http://schemas.microsoft.com/office/word/2020/wordml/sdtdatahash" xmlns:w16se="http://schemas.microsoft.com/office/word/2015/wordml/symex" xmlns:wpg="http://schemas.microsoft.com/office/word/2010/wordprocessingGroup" xmlns:wpi="http://schemas.microsoft.com/office/word/2010/wordprocessingInk" xmlns:wne="http://schemas.microsoft.com/office/word/2006/wordml" xmlns:wps="http://schemas.microsoft.com/office/word/2010/wordprocessingShape" mc:Ignorable="w14 w15 w16se w16cid w16 w16cex w16sdtdh wp14">
   <w:footnote w:type="separator" w:id="-1">
     <w:p>
       <w:r>
@@ -541,11 +541,11 @@
 </file>
 
 <file path=word/numbering.xml><?xml version="1.0" encoding="utf-8"?>
-<w:numbering xmlns:wpc="http://schemas.microsoft.com/office/word/2010/wordprocessingCanvas" xmlns:cx="http://schemas.microsoft.com/office/drawing/2014/chartex" xmlns:cx1="http://schemas.microsoft.com/office/drawing/2015/9/8/chartex" xmlns:cx2="http://schemas.microsoft.com/office/drawing/2015/10/21/chartex" xmlns:cx3="http://schemas.microsoft.com/office/drawing/2016/5/9/chartex" xmlns:cx4="http://schemas.microsoft.com/office/drawing/2016/5/10/chartex" xmlns:cx5="http://schemas.microsoft.com/office/drawing/2016/5/11/chartex" xmlns:cx6="http://schemas.microsoft.com/office/drawing/2016/5/12/chartex" xmlns:cx7="http://schemas.microsoft.com/office/drawing/2016/5/13/chartex" xmlns:cx8="http://schemas.microsoft.com/office/drawing/2016/5/14/chartex" xmlns:mc="http://schemas.openxmlformats.org/markup-compatibility/2006" xmlns:aink="http://schemas.microsoft.com/office/drawing/2016/ink" xmlns:am3d="http://schemas.microsoft.com/office/drawing/2017/model3d" xmlns:o="urn:schemas-microsoft-com:office:office" xmlns:oel="http://schemas.microsoft.com/office/2019/extlst" xmlns:r="http://schemas.openxmlformats.org/officeDocument/2006/relationships" xmlns:m="http://schemas.openxmlformats.org/officeDocument/2006/math" xmlns:v="urn:schemas-microsoft-com:vml" xmlns:wp14="http://schemas.microsoft.com/office/word/2010/wordprocessingDrawing" xmlns:wp="http://schemas.openxmlformats.org/drawingml/2006/wordprocessingDrawing" xmlns:w10="urn:schemas-microsoft-com:office:word" xmlns:w="http://schemas.openxmlformats.org/wordprocessingml/2006/main" xmlns:w14="http://schemas.microsoft.com/office/word/2010/wordml" xmlns:w15="http://schemas.microsoft.com/office/word/2012/wordml" xmlns:w16cex="http://schemas.microsoft.com/office/word/2018/wordml/cex" xmlns:w16cid="http://schemas.microsoft.com/office/word/2016/wordml/cid" xmlns:w16="http://schemas.microsoft.com/office/word/2018/wordml" xmlns:w16du="http://schemas.microsoft.com/office/word/2023/wordml/word16du" xmlns:w16sdtdh="http://schemas.microsoft.com/office/word/2020/wordml/sdtdatahash" xmlns:w16se="http://schemas.microsoft.com/office/word/2015/wordml/symex" xmlns:wpg="http://schemas.microsoft.com/office/word/2010/wordprocessingGroup" xmlns:wpi="http://schemas.microsoft.com/office/word/2010/wordprocessingInk" xmlns:wne="http://schemas.microsoft.com/office/word/2006/wordml" xmlns:wps="http://schemas.microsoft.com/office/word/2010/wordprocessingShape" mc:Ignorable="w14 w15 w16se w16cid w16 w16cex w16sdtdh wp14">
+<w:numbering xmlns:wpc="http://schemas.microsoft.com/office/word/2010/wordprocessingCanvas" xmlns:cx="http://schemas.microsoft.com/office/drawing/2014/chartex" xmlns:cx1="http://schemas.microsoft.com/office/drawing/2015/9/8/chartex" xmlns:cx2="http://schemas.microsoft.com/office/drawing/2015/10/21/chartex" xmlns:cx3="http://schemas.microsoft.com/office/drawing/2016/5/9/chartex" xmlns:cx4="http://schemas.microsoft.com/office/drawing/2016/5/10/chartex" xmlns:cx5="http://schemas.microsoft.com/office/drawing/2016/5/11/chartex" xmlns:cx6="http://schemas.microsoft.com/office/drawing/2016/5/12/chartex" xmlns:cx7="http://schemas.microsoft.com/office/drawing/2016/5/13/chartex" xmlns:cx8="http://schemas.microsoft.com/office/drawing/2016/5/14/chartex" xmlns:mc="http://schemas.openxmlformats.org/markup-compatibility/2006" xmlns:aink="http://schemas.microsoft.com/office/drawing/2016/ink" xmlns:am3d="http://schemas.microsoft.com/office/drawing/2017/model3d" xmlns:o="urn:schemas-microsoft-com:office:office" xmlns:oel="http://schemas.microsoft.com/office/2019/extlst" xmlns:r="http://schemas.openxmlformats.org/officeDocument/2006/relationships" xmlns:m="http://schemas.openxmlformats.org/officeDocument/2006/math" xmlns:v="urn:schemas-microsoft-com:vml" xmlns:wp14="http://schemas.microsoft.com/office/word/2010/wordprocessingDrawing" xmlns:wp="http://schemas.openxmlformats.org/drawingml/2006/wordprocessingDrawing" xmlns:w10="urn:schemas-microsoft-com:office:word" xmlns:w="http://schemas.openxmlformats.org/wordprocessingml/2006/main" xmlns:w14="http://schemas.microsoft.com/office/word/2010/wordml" xmlns:w15="http://schemas.microsoft.com/office/word/2012/wordml" xmlns:w16cex="http://schemas.microsoft.com/office/word/2018/wordml/cex" xmlns:w16cid="http://schemas.microsoft.com/office/word/2016/wordml/cid" xmlns:w16="http://schemas.microsoft.com/office/word/2018/wordml" xmlns:w16sdtdh="http://schemas.microsoft.com/office/word/2020/wordml/sdtdatahash" xmlns:w16se="http://schemas.microsoft.com/office/word/2015/wordml/symex" xmlns:wpg="http://schemas.microsoft.com/office/word/2010/wordprocessingGroup" xmlns:wpi="http://schemas.microsoft.com/office/word/2010/wordprocessingInk" xmlns:wne="http://schemas.microsoft.com/office/word/2006/wordml" xmlns:wps="http://schemas.microsoft.com/office/word/2010/wordprocessingShape" mc:Ignorable="w14 w15 w16se w16cid w16 w16cex w16sdtdh wp14">
   <w:abstractNum w:abstractNumId="0" w15:restartNumberingAfterBreak="0">
     <w:nsid w:val="FFFFFF7C"/>
     <w:multiLevelType w:val="singleLevel"/>
-    <w:tmpl w:val="315E458A"/>
+    <w:tmpl w:val="CEF638C2"/>
     <w:lvl w:ilvl="0">
       <w:start w:val="1"/>
       <w:numFmt w:val="decimal"/>
@@ -562,7 +562,7 @@
   <w:abstractNum w:abstractNumId="1" w15:restartNumberingAfterBreak="0">
     <w:nsid w:val="FFFFFF7D"/>
     <w:multiLevelType w:val="singleLevel"/>
-    <w:tmpl w:val="83BA02B8"/>
+    <w:tmpl w:val="84948BC0"/>
     <w:lvl w:ilvl="0">
       <w:start w:val="1"/>
       <w:numFmt w:val="decimal"/>
@@ -579,7 +579,7 @@
   <w:abstractNum w:abstractNumId="2" w15:restartNumberingAfterBreak="0">
     <w:nsid w:val="FFFFFF7E"/>
     <w:multiLevelType w:val="singleLevel"/>
-    <w:tmpl w:val="4EF8DC0E"/>
+    <w:tmpl w:val="FD9AB36C"/>
     <w:lvl w:ilvl="0">
       <w:start w:val="1"/>
       <w:numFmt w:val="decimal"/>
@@ -596,7 +596,7 @@
   <w:abstractNum w:abstractNumId="3" w15:restartNumberingAfterBreak="0">
     <w:nsid w:val="FFFFFF7F"/>
     <w:multiLevelType w:val="singleLevel"/>
-    <w:tmpl w:val="C1FEACAE"/>
+    <w:tmpl w:val="0C56B24A"/>
     <w:lvl w:ilvl="0">
       <w:start w:val="1"/>
       <w:numFmt w:val="decimal"/>
@@ -613,7 +613,7 @@
   <w:abstractNum w:abstractNumId="4" w15:restartNumberingAfterBreak="0">
     <w:nsid w:val="FFFFFF80"/>
     <w:multiLevelType w:val="singleLevel"/>
-    <w:tmpl w:val="64384732"/>
+    <w:tmpl w:val="C6F89756"/>
     <w:lvl w:ilvl="0">
       <w:start w:val="1"/>
       <w:numFmt w:val="bullet"/>
@@ -633,7 +633,7 @@
   <w:abstractNum w:abstractNumId="5" w15:restartNumberingAfterBreak="0">
     <w:nsid w:val="FFFFFF81"/>
     <w:multiLevelType w:val="singleLevel"/>
-    <w:tmpl w:val="B602E458"/>
+    <w:tmpl w:val="2362AD1E"/>
     <w:lvl w:ilvl="0">
       <w:start w:val="1"/>
       <w:numFmt w:val="bullet"/>
@@ -653,7 +653,7 @@
   <w:abstractNum w:abstractNumId="6" w15:restartNumberingAfterBreak="0">
     <w:nsid w:val="FFFFFF82"/>
     <w:multiLevelType w:val="singleLevel"/>
-    <w:tmpl w:val="CAE2DB82"/>
+    <w:tmpl w:val="F1A8468C"/>
     <w:lvl w:ilvl="0">
       <w:start w:val="1"/>
       <w:numFmt w:val="bullet"/>
@@ -673,7 +673,7 @@
   <w:abstractNum w:abstractNumId="7" w15:restartNumberingAfterBreak="0">
     <w:nsid w:val="FFFFFF83"/>
     <w:multiLevelType w:val="singleLevel"/>
-    <w:tmpl w:val="DE9EDE98"/>
+    <w:tmpl w:val="5F48CA94"/>
     <w:lvl w:ilvl="0">
       <w:start w:val="1"/>
       <w:numFmt w:val="bullet"/>
@@ -693,7 +693,7 @@
   <w:abstractNum w:abstractNumId="8" w15:restartNumberingAfterBreak="0">
     <w:nsid w:val="FFFFFF88"/>
     <w:multiLevelType w:val="singleLevel"/>
-    <w:tmpl w:val="20EEA37E"/>
+    <w:tmpl w:val="E444C56C"/>
     <w:lvl w:ilvl="0">
       <w:start w:val="1"/>
       <w:numFmt w:val="decimal"/>
@@ -710,7 +710,7 @@
   <w:abstractNum w:abstractNumId="9" w15:restartNumberingAfterBreak="0">
     <w:nsid w:val="FFFFFF89"/>
     <w:multiLevelType w:val="singleLevel"/>
-    <w:tmpl w:val="CC64BD8E"/>
+    <w:tmpl w:val="16C047DA"/>
     <w:lvl w:ilvl="0">
       <w:start w:val="1"/>
       <w:numFmt w:val="bullet"/>
@@ -2062,6 +2062,186 @@
     <w:abstractNumId w:val="7"/>
   </w:num>
   <w:num w:numId="411" w16cid:durableId="1561793809">
+    <w:abstractNumId w:val="9"/>
+  </w:num>
+  <w:num w:numId="412" w16cid:durableId="1575507596">
+    <w:abstractNumId w:val="0"/>
+  </w:num>
+  <w:num w:numId="413" w16cid:durableId="1264606136">
+    <w:abstractNumId w:val="1"/>
+  </w:num>
+  <w:num w:numId="414" w16cid:durableId="687800834">
+    <w:abstractNumId w:val="2"/>
+  </w:num>
+  <w:num w:numId="415" w16cid:durableId="8020968">
+    <w:abstractNumId w:val="3"/>
+  </w:num>
+  <w:num w:numId="416" w16cid:durableId="435322422">
+    <w:abstractNumId w:val="8"/>
+  </w:num>
+  <w:num w:numId="417" w16cid:durableId="2078437555">
+    <w:abstractNumId w:val="4"/>
+  </w:num>
+  <w:num w:numId="418" w16cid:durableId="2118677907">
+    <w:abstractNumId w:val="5"/>
+  </w:num>
+  <w:num w:numId="419" w16cid:durableId="1916865290">
+    <w:abstractNumId w:val="6"/>
+  </w:num>
+  <w:num w:numId="420" w16cid:durableId="367031436">
+    <w:abstractNumId w:val="7"/>
+  </w:num>
+  <w:num w:numId="421" w16cid:durableId="463276218">
+    <w:abstractNumId w:val="9"/>
+  </w:num>
+  <w:num w:numId="422" w16cid:durableId="2017613028">
+    <w:abstractNumId w:val="0"/>
+  </w:num>
+  <w:num w:numId="423" w16cid:durableId="194851476">
+    <w:abstractNumId w:val="1"/>
+  </w:num>
+  <w:num w:numId="424" w16cid:durableId="1963799346">
+    <w:abstractNumId w:val="2"/>
+  </w:num>
+  <w:num w:numId="425" w16cid:durableId="531891566">
+    <w:abstractNumId w:val="3"/>
+  </w:num>
+  <w:num w:numId="426" w16cid:durableId="196242033">
+    <w:abstractNumId w:val="8"/>
+  </w:num>
+  <w:num w:numId="427" w16cid:durableId="748963204">
+    <w:abstractNumId w:val="4"/>
+  </w:num>
+  <w:num w:numId="428" w16cid:durableId="783772591">
+    <w:abstractNumId w:val="5"/>
+  </w:num>
+  <w:num w:numId="429" w16cid:durableId="1494905471">
+    <w:abstractNumId w:val="6"/>
+  </w:num>
+  <w:num w:numId="430" w16cid:durableId="815924329">
+    <w:abstractNumId w:val="7"/>
+  </w:num>
+  <w:num w:numId="431" w16cid:durableId="503981840">
+    <w:abstractNumId w:val="9"/>
+  </w:num>
+  <w:num w:numId="432" w16cid:durableId="1124352314">
+    <w:abstractNumId w:val="0"/>
+  </w:num>
+  <w:num w:numId="433" w16cid:durableId="2005546497">
+    <w:abstractNumId w:val="1"/>
+  </w:num>
+  <w:num w:numId="434" w16cid:durableId="128522366">
+    <w:abstractNumId w:val="2"/>
+  </w:num>
+  <w:num w:numId="435" w16cid:durableId="901526638">
+    <w:abstractNumId w:val="3"/>
+  </w:num>
+  <w:num w:numId="436" w16cid:durableId="1850371723">
+    <w:abstractNumId w:val="8"/>
+  </w:num>
+  <w:num w:numId="437" w16cid:durableId="354232726">
+    <w:abstractNumId w:val="4"/>
+  </w:num>
+  <w:num w:numId="438" w16cid:durableId="56828530">
+    <w:abstractNumId w:val="5"/>
+  </w:num>
+  <w:num w:numId="439" w16cid:durableId="1009673489">
+    <w:abstractNumId w:val="6"/>
+  </w:num>
+  <w:num w:numId="440" w16cid:durableId="1339501983">
+    <w:abstractNumId w:val="7"/>
+  </w:num>
+  <w:num w:numId="441" w16cid:durableId="1223374373">
+    <w:abstractNumId w:val="9"/>
+  </w:num>
+  <w:num w:numId="442" w16cid:durableId="316961736">
+    <w:abstractNumId w:val="0"/>
+  </w:num>
+  <w:num w:numId="443" w16cid:durableId="1765373032">
+    <w:abstractNumId w:val="1"/>
+  </w:num>
+  <w:num w:numId="444" w16cid:durableId="1533109803">
+    <w:abstractNumId w:val="2"/>
+  </w:num>
+  <w:num w:numId="445" w16cid:durableId="2088727891">
+    <w:abstractNumId w:val="3"/>
+  </w:num>
+  <w:num w:numId="446" w16cid:durableId="684404263">
+    <w:abstractNumId w:val="8"/>
+  </w:num>
+  <w:num w:numId="447" w16cid:durableId="544492824">
+    <w:abstractNumId w:val="4"/>
+  </w:num>
+  <w:num w:numId="448" w16cid:durableId="1758794565">
+    <w:abstractNumId w:val="5"/>
+  </w:num>
+  <w:num w:numId="449" w16cid:durableId="832187030">
+    <w:abstractNumId w:val="6"/>
+  </w:num>
+  <w:num w:numId="450" w16cid:durableId="102766818">
+    <w:abstractNumId w:val="7"/>
+  </w:num>
+  <w:num w:numId="451" w16cid:durableId="1770153537">
+    <w:abstractNumId w:val="9"/>
+  </w:num>
+  <w:num w:numId="452" w16cid:durableId="1260916416">
+    <w:abstractNumId w:val="0"/>
+  </w:num>
+  <w:num w:numId="453" w16cid:durableId="925531641">
+    <w:abstractNumId w:val="1"/>
+  </w:num>
+  <w:num w:numId="454" w16cid:durableId="282854836">
+    <w:abstractNumId w:val="2"/>
+  </w:num>
+  <w:num w:numId="455" w16cid:durableId="976297610">
+    <w:abstractNumId w:val="3"/>
+  </w:num>
+  <w:num w:numId="456" w16cid:durableId="307367111">
+    <w:abstractNumId w:val="8"/>
+  </w:num>
+  <w:num w:numId="457" w16cid:durableId="507984900">
+    <w:abstractNumId w:val="4"/>
+  </w:num>
+  <w:num w:numId="458" w16cid:durableId="521867750">
+    <w:abstractNumId w:val="5"/>
+  </w:num>
+  <w:num w:numId="459" w16cid:durableId="786121263">
+    <w:abstractNumId w:val="6"/>
+  </w:num>
+  <w:num w:numId="460" w16cid:durableId="958025867">
+    <w:abstractNumId w:val="7"/>
+  </w:num>
+  <w:num w:numId="461" w16cid:durableId="2014526453">
+    <w:abstractNumId w:val="9"/>
+  </w:num>
+  <w:num w:numId="462" w16cid:durableId="168833129">
+    <w:abstractNumId w:val="0"/>
+  </w:num>
+  <w:num w:numId="463" w16cid:durableId="671907459">
+    <w:abstractNumId w:val="1"/>
+  </w:num>
+  <w:num w:numId="464" w16cid:durableId="253787107">
+    <w:abstractNumId w:val="2"/>
+  </w:num>
+  <w:num w:numId="465" w16cid:durableId="1171411189">
+    <w:abstractNumId w:val="3"/>
+  </w:num>
+  <w:num w:numId="466" w16cid:durableId="35325230">
+    <w:abstractNumId w:val="8"/>
+  </w:num>
+  <w:num w:numId="467" w16cid:durableId="980184884">
+    <w:abstractNumId w:val="4"/>
+  </w:num>
+  <w:num w:numId="468" w16cid:durableId="1169752217">
+    <w:abstractNumId w:val="5"/>
+  </w:num>
+  <w:num w:numId="469" w16cid:durableId="573705155">
+    <w:abstractNumId w:val="6"/>
+  </w:num>
+  <w:num w:numId="470" w16cid:durableId="38172680">
+    <w:abstractNumId w:val="7"/>
+  </w:num>
+  <w:num w:numId="471" w16cid:durableId="68575164">
     <w:abstractNumId w:val="9"/>
   </w:num>
 </w:numbering>
@@ -2432,7 +2612,7 @@
     <w:next w:val="BodyText"/>
     <w:uiPriority w:val="9"/>
     <w:qFormat/>
-    <w:rsid w:val="001E0E4C"/>
+    <w:rsid w:val="005A2CFC"/>
     <w:pPr>
       <w:keepNext/>
       <w:keepLines/>
@@ -2440,7 +2620,7 @@
       <w:outlineLvl w:val="0"/>
     </w:pPr>
     <w:rPr>
-      <w:rFonts w:ascii="Charter" w:eastAsiaTheme="majorEastAsia" w:hAnsi="Charter" w:cstheme="majorBidi"/>
+      <w:rFonts w:ascii="Futura" w:eastAsiaTheme="majorEastAsia" w:hAnsi="Futura" w:cstheme="majorBidi"/>
       <w:b/>
       <w:bCs/>
       <w:color w:val="000000" w:themeColor="text1"/>
@@ -2473,13 +2653,13 @@
     <w:uiPriority w:val="9"/>
     <w:unhideWhenUsed/>
     <w:qFormat/>
-    <w:rsid w:val="001E0E4C"/>
+    <w:rsid w:val="005A2CFC"/>
     <w:pPr>
       <w:spacing w:before="200" w:after="0"/>
       <w:outlineLvl w:val="2"/>
     </w:pPr>
     <w:rPr>
-      <w:rFonts w:ascii="Charter Roman" w:hAnsi="Charter Roman"/>
+      <w:rFonts w:ascii="Futura Medium" w:hAnsi="Futura Medium"/>
       <w:b w:val="0"/>
       <w:bCs w:val="0"/>
       <w:sz w:val="28"/>
@@ -2492,7 +2672,7 @@
     <w:uiPriority w:val="9"/>
     <w:unhideWhenUsed/>
     <w:qFormat/>
-    <w:rsid w:val="001E0E4C"/>
+    <w:rsid w:val="005A2CFC"/>
     <w:pPr>
       <w:keepNext/>
       <w:keepLines/>
@@ -2500,7 +2680,7 @@
       <w:outlineLvl w:val="3"/>
     </w:pPr>
     <w:rPr>
-      <w:rFonts w:ascii="Charter" w:eastAsiaTheme="majorEastAsia" w:hAnsi="Charter" w:cstheme="majorBidi"/>
+      <w:rFonts w:ascii="Futura Medium" w:eastAsiaTheme="majorEastAsia" w:hAnsi="Futura Medium" w:cstheme="majorBidi"/>
       <w:bCs/>
       <w:i/>
       <w:color w:val="000000" w:themeColor="text1"/>
@@ -2662,7 +2842,7 @@
     <w:basedOn w:val="Normal"/>
     <w:next w:val="BodyText"/>
     <w:qFormat/>
-    <w:rsid w:val="00E2478A"/>
+    <w:rsid w:val="005A2CFC"/>
     <w:pPr>
       <w:keepNext/>
       <w:keepLines/>
@@ -2670,7 +2850,7 @@
       <w:jc w:val="center"/>
     </w:pPr>
     <w:rPr>
-      <w:rFonts w:ascii="Charter" w:eastAsiaTheme="majorEastAsia" w:hAnsi="Charter" w:cstheme="majorBidi"/>
+      <w:rFonts w:ascii="Futura" w:eastAsiaTheme="majorEastAsia" w:hAnsi="Futura" w:cstheme="majorBidi"/>
       <w:b/>
       <w:bCs/>
       <w:color w:val="000000" w:themeColor="text1"/>
@@ -2906,13 +3086,12 @@
     <w:uiPriority w:val="39"/>
     <w:unhideWhenUsed/>
     <w:qFormat/>
-    <w:rsid w:val="00AA6DA8"/>
+    <w:rsid w:val="005A2CFC"/>
     <w:pPr>
       <w:spacing w:line="259" w:lineRule="auto"/>
       <w:outlineLvl w:val="9"/>
     </w:pPr>
     <w:rPr>
-      <w:rFonts w:ascii="Charter Roman" w:hAnsi="Charter Roman"/>
       <w:bCs w:val="0"/>
     </w:rPr>
   </w:style>

</xml_diff>